<commit_message>
Class diagram's first version
</commit_message>
<xml_diff>
--- a/Laboratory2/Informe hipodromo.docx
+++ b/Laboratory2/Informe hipodromo.docx
@@ -1,6 +1,6 @@
 
 <file path=word/document.xml><?xml version="1.0" encoding="utf-8"?>
-<w:document xmlns:wpc="http://schemas.microsoft.com/office/word/2010/wordprocessingCanvas" xmlns:cx="http://schemas.microsoft.com/office/drawing/2014/chartex" xmlns:mc="http://schemas.openxmlformats.org/markup-compatibility/2006" xmlns:o="urn:schemas-microsoft-com:office:office" xmlns:r="http://schemas.openxmlformats.org/officeDocument/2006/relationships" xmlns:m="http://schemas.openxmlformats.org/officeDocument/2006/math" xmlns:v="urn:schemas-microsoft-com:vml" xmlns:wp14="http://schemas.microsoft.com/office/word/2010/wordprocessingDrawing" xmlns:wp="http://schemas.openxmlformats.org/drawingml/2006/wordprocessingDrawing" xmlns:w10="urn:schemas-microsoft-com:office:word" xmlns:w="http://schemas.openxmlformats.org/wordprocessingml/2006/main" xmlns:w14="http://schemas.microsoft.com/office/word/2010/wordml" xmlns:w15="http://schemas.microsoft.com/office/word/2012/wordml" xmlns:w16se="http://schemas.microsoft.com/office/word/2015/wordml/symex" xmlns:wpg="http://schemas.microsoft.com/office/word/2010/wordprocessingGroup" xmlns:wpi="http://schemas.microsoft.com/office/word/2010/wordprocessingInk" xmlns:wne="http://schemas.microsoft.com/office/word/2006/wordml" xmlns:wps="http://schemas.microsoft.com/office/word/2010/wordprocessingShape" mc:Ignorable="w14 w15 w16se wp14">
+<w:document xmlns:wpc="http://schemas.microsoft.com/office/word/2010/wordprocessingCanvas" xmlns:cx="http://schemas.microsoft.com/office/drawing/2014/chartex" xmlns:cx1="http://schemas.microsoft.com/office/drawing/2015/9/8/chartex" xmlns:mc="http://schemas.openxmlformats.org/markup-compatibility/2006" xmlns:o="urn:schemas-microsoft-com:office:office" xmlns:r="http://schemas.openxmlformats.org/officeDocument/2006/relationships" xmlns:m="http://schemas.openxmlformats.org/officeDocument/2006/math" xmlns:v="urn:schemas-microsoft-com:vml" xmlns:wp14="http://schemas.microsoft.com/office/word/2010/wordprocessingDrawing" xmlns:wp="http://schemas.openxmlformats.org/drawingml/2006/wordprocessingDrawing" xmlns:w10="urn:schemas-microsoft-com:office:word" xmlns:w="http://schemas.openxmlformats.org/wordprocessingml/2006/main" xmlns:w14="http://schemas.microsoft.com/office/word/2010/wordml" xmlns:w15="http://schemas.microsoft.com/office/word/2012/wordml" xmlns:w16se="http://schemas.microsoft.com/office/word/2015/wordml/symex" xmlns:wpg="http://schemas.microsoft.com/office/word/2010/wordprocessingGroup" xmlns:wpi="http://schemas.microsoft.com/office/word/2010/wordprocessingInk" xmlns:wne="http://schemas.microsoft.com/office/word/2006/wordml" xmlns:wps="http://schemas.microsoft.com/office/word/2010/wordprocessingShape" mc:Ignorable="w14 w15 w16se wp14">
   <w:body>
     <w:p>
       <w:pPr>
@@ -688,6 +688,7 @@
           <w:color w:val="000000"/>
           <w:lang w:val="es-CO" w:eastAsia="es-CO"/>
         </w:rPr>
+        <w:lastRenderedPageBreak/>
         <w:t xml:space="preserve">Una </w:t>
       </w:r>
       <w:proofErr w:type="spellStart"/>
@@ -1387,6 +1388,7 @@
           <w:color w:val="000000"/>
           <w:lang w:val="es-CO" w:eastAsia="es-CO"/>
         </w:rPr>
+        <w:lastRenderedPageBreak/>
         <w:t xml:space="preserve">Alternativa 1: </w:t>
       </w:r>
       <w:proofErr w:type="spellStart"/>
@@ -1873,6 +1875,38 @@
           <w:lang w:val="es-CO"/>
         </w:rPr>
       </w:pPr>
+    </w:p>
+    <w:p>
+      <w:pPr>
+        <w:pStyle w:val="Prrafodelista"/>
+        <w:rPr>
+          <w:rFonts w:eastAsiaTheme="minorEastAsia"/>
+          <w:lang w:val="es-CO"/>
+        </w:rPr>
+      </w:pPr>
+      <w:r>
+        <w:rPr>
+          <w:rFonts w:eastAsiaTheme="minorEastAsia"/>
+          <w:lang w:val="es-CO"/>
+        </w:rPr>
+        <w:t xml:space="preserve">DIAGRAMA DE CLASES: </w:t>
+      </w:r>
+      <w:hyperlink r:id="rId5" w:history="1">
+        <w:r>
+          <w:rPr>
+            <w:rStyle w:val="Hipervnculo"/>
+          </w:rPr>
+          <w:t>https://www.lucidchart.com/documents/edit/37d765f4-65f8-4d89-80c9-54485ee4a322/0_0?beaconFlowId=</w:t>
+        </w:r>
+        <w:bookmarkStart w:id="0" w:name="_GoBack"/>
+        <w:bookmarkEnd w:id="0"/>
+        <w:r>
+          <w:rPr>
+            <w:rStyle w:val="Hipervnculo"/>
+          </w:rPr>
+          <w:t>78D26FC2C0AA3E8A</w:t>
+        </w:r>
+      </w:hyperlink>
     </w:p>
     <w:sectPr>
       <w:pgSz w:w="12240" w:h="15840"/>
@@ -1885,7 +1919,7 @@
 </file>
 
 <file path=word/numbering.xml><?xml version="1.0" encoding="utf-8"?>
-<w:numbering xmlns:wpc="http://schemas.microsoft.com/office/word/2010/wordprocessingCanvas" xmlns:cx="http://schemas.microsoft.com/office/drawing/2014/chartex" xmlns:mc="http://schemas.openxmlformats.org/markup-compatibility/2006" xmlns:o="urn:schemas-microsoft-com:office:office" xmlns:r="http://schemas.openxmlformats.org/officeDocument/2006/relationships" xmlns:m="http://schemas.openxmlformats.org/officeDocument/2006/math" xmlns:v="urn:schemas-microsoft-com:vml" xmlns:wp14="http://schemas.microsoft.com/office/word/2010/wordprocessingDrawing" xmlns:wp="http://schemas.openxmlformats.org/drawingml/2006/wordprocessingDrawing" xmlns:w10="urn:schemas-microsoft-com:office:word" xmlns:w="http://schemas.openxmlformats.org/wordprocessingml/2006/main" xmlns:w14="http://schemas.microsoft.com/office/word/2010/wordml" xmlns:w15="http://schemas.microsoft.com/office/word/2012/wordml" xmlns:w16se="http://schemas.microsoft.com/office/word/2015/wordml/symex" xmlns:wpg="http://schemas.microsoft.com/office/word/2010/wordprocessingGroup" xmlns:wpi="http://schemas.microsoft.com/office/word/2010/wordprocessingInk" xmlns:wne="http://schemas.microsoft.com/office/word/2006/wordml" xmlns:wps="http://schemas.microsoft.com/office/word/2010/wordprocessingShape" mc:Ignorable="w14 w15 w16se wp14">
+<w:numbering xmlns:wpc="http://schemas.microsoft.com/office/word/2010/wordprocessingCanvas" xmlns:cx="http://schemas.microsoft.com/office/drawing/2014/chartex" xmlns:cx1="http://schemas.microsoft.com/office/drawing/2015/9/8/chartex" xmlns:mc="http://schemas.openxmlformats.org/markup-compatibility/2006" xmlns:o="urn:schemas-microsoft-com:office:office" xmlns:r="http://schemas.openxmlformats.org/officeDocument/2006/relationships" xmlns:m="http://schemas.openxmlformats.org/officeDocument/2006/math" xmlns:v="urn:schemas-microsoft-com:vml" xmlns:wp14="http://schemas.microsoft.com/office/word/2010/wordprocessingDrawing" xmlns:wp="http://schemas.openxmlformats.org/drawingml/2006/wordprocessingDrawing" xmlns:w10="urn:schemas-microsoft-com:office:word" xmlns:w="http://schemas.openxmlformats.org/wordprocessingml/2006/main" xmlns:w14="http://schemas.microsoft.com/office/word/2010/wordml" xmlns:w15="http://schemas.microsoft.com/office/word/2012/wordml" xmlns:w16se="http://schemas.microsoft.com/office/word/2015/wordml/symex" xmlns:wpg="http://schemas.microsoft.com/office/word/2010/wordprocessingGroup" xmlns:wpi="http://schemas.microsoft.com/office/word/2010/wordprocessingInk" xmlns:wne="http://schemas.microsoft.com/office/word/2006/wordml" xmlns:wps="http://schemas.microsoft.com/office/word/2010/wordprocessingShape" mc:Ignorable="w14 w15 w16se wp14">
   <w:abstractNum w:abstractNumId="0" w15:restartNumberingAfterBreak="0">
     <w:nsid w:val="08275F6E"/>
     <w:multiLevelType w:val="hybridMultilevel"/>
@@ -2730,6 +2764,18 @@
       <w:contextualSpacing/>
     </w:pPr>
   </w:style>
+  <w:style w:type="character" w:styleId="Hipervnculo">
+    <w:name w:val="Hyperlink"/>
+    <w:basedOn w:val="Fuentedeprrafopredeter"/>
+    <w:uiPriority w:val="99"/>
+    <w:semiHidden/>
+    <w:unhideWhenUsed/>
+    <w:rsid w:val="00107742"/>
+    <w:rPr>
+      <w:color w:val="0000FF"/>
+      <w:u w:val="single"/>
+    </w:rPr>
+  </w:style>
 </w:styles>
 </file>
 

</xml_diff>